<commit_message>
[documentação] [estilo] define o doc do design e aplica nas seções
</commit_message>
<xml_diff>
--- a/Design/Descrição dos padrões planejados.docx
+++ b/Design/Descrição dos padrões planejados.docx
@@ -3,108 +3,185 @@
 <w:document xmlns:wpc="http://schemas.microsoft.com/office/word/2010/wordprocessingCanvas" xmlns:cx="http://schemas.microsoft.com/office/drawing/2014/chartex" xmlns:cx1="http://schemas.microsoft.com/office/drawing/2015/9/8/chartex" xmlns:cx2="http://schemas.microsoft.com/office/drawing/2015/10/21/chartex" xmlns:cx3="http://schemas.microsoft.com/office/drawing/2016/5/9/chartex" xmlns:cx4="http://schemas.microsoft.com/office/drawing/2016/5/10/chartex" xmlns:cx5="http://schemas.microsoft.com/office/drawing/2016/5/11/chartex" xmlns:cx6="http://schemas.microsoft.com/office/drawing/2016/5/12/chartex" xmlns:cx7="http://schemas.microsoft.com/office/drawing/2016/5/13/chartex" xmlns:cx8="http://schemas.microsoft.com/office/drawing/2016/5/14/chartex" xmlns:mc="http://schemas.openxmlformats.org/markup-compatibility/2006" xmlns:aink="http://schemas.microsoft.com/office/drawing/2016/ink" xmlns:am3d="http://schemas.microsoft.com/office/drawing/2017/model3d" xmlns:o="urn:schemas-microsoft-com:office:office" xmlns:oel="http://schemas.microsoft.com/office/2019/extlst" xmlns:r="http://schemas.openxmlformats.org/officeDocument/2006/relationships" xmlns:m="http://schemas.openxmlformats.org/officeDocument/2006/math" xmlns:v="urn:schemas-microsoft-com:vml" xmlns:wp14="http://schemas.microsoft.com/office/word/2010/wordprocessingDrawing" xmlns:wp="http://schemas.openxmlformats.org/drawingml/2006/wordprocessingDrawing" xmlns:w10="urn:schemas-microsoft-com:office:word" xmlns:w="http://schemas.openxmlformats.org/wordprocessingml/2006/main" xmlns:w14="http://schemas.microsoft.com/office/word/2010/wordml" xmlns:w15="http://schemas.microsoft.com/office/word/2012/wordml" xmlns:w16cex="http://schemas.microsoft.com/office/word/2018/wordml/cex" xmlns:w16cid="http://schemas.microsoft.com/office/word/2016/wordml/cid" xmlns:w16="http://schemas.microsoft.com/office/word/2018/wordml" xmlns:w16sdtdh="http://schemas.microsoft.com/office/word/2020/wordml/sdtdatahash" xmlns:w16se="http://schemas.microsoft.com/office/word/2015/wordml/symex" xmlns:wpg="http://schemas.microsoft.com/office/word/2010/wordprocessingGroup" xmlns:wpi="http://schemas.microsoft.com/office/word/2010/wordprocessingInk" xmlns:wne="http://schemas.microsoft.com/office/word/2006/wordml" xmlns:wps="http://schemas.microsoft.com/office/word/2010/wordprocessingShape" mc:Ignorable="w14 w15 w16se w16cid w16 w16cex w16sdtdh wp14">
   <w:body>
     <w:p>
-      <w:r>
+      <w:pPr>
+        <w:rPr>
+          <w:b/>
+          <w:bCs/>
+        </w:rPr>
+      </w:pPr>
+      <w:r>
+        <w:rPr>
+          <w:b/>
+          <w:bCs/>
+        </w:rPr>
         <w:t>Defina cor, tipografia e tamanho de cada elemento do seu site:</w:t>
       </w:r>
     </w:p>
     <w:p>
       <w:r>
+        <w:rPr>
+          <w:b/>
+          <w:bCs/>
+        </w:rPr>
         <w:t xml:space="preserve">  1. título</w:t>
+      </w:r>
+      <w:r>
+        <w:rPr>
+          <w:b/>
+          <w:bCs/>
+        </w:rPr>
+        <w:t>:</w:t>
+      </w:r>
+      <w:r>
+        <w:t xml:space="preserve"> </w:t>
+      </w:r>
+      <w:r>
+        <w:t>Sempre em Negrito, sendo nas cores preto ou branco dependendo do background da sessão.</w:t>
       </w:r>
     </w:p>
     <w:p>
       <w:r>
+        <w:rPr>
+          <w:b/>
+          <w:bCs/>
+        </w:rPr>
         <w:t xml:space="preserve">  2. texto</w:t>
+      </w:r>
+      <w:r>
+        <w:rPr>
+          <w:b/>
+          <w:bCs/>
+        </w:rPr>
+        <w:t>:</w:t>
+      </w:r>
+      <w:r>
+        <w:t xml:space="preserve"> Não estão em Negrito, mas também variam entre as cores preto e branco.</w:t>
       </w:r>
     </w:p>
     <w:p>
       <w:r>
+        <w:rPr>
+          <w:b/>
+          <w:bCs/>
+        </w:rPr>
         <w:t xml:space="preserve">  3. botões</w:t>
+      </w:r>
+      <w:r>
+        <w:rPr>
+          <w:b/>
+          <w:bCs/>
+        </w:rPr>
+        <w:t>:</w:t>
+      </w:r>
+      <w:r>
+        <w:t xml:space="preserve"> Todos arredondados na cor branca com o background na cor cinza</w:t>
+      </w:r>
+      <w:r>
+        <w:t>.</w:t>
       </w:r>
     </w:p>
     <w:p>
       <w:r>
+        <w:rPr>
+          <w:b/>
+          <w:bCs/>
+        </w:rPr>
         <w:t xml:space="preserve">  4. background do site</w:t>
+      </w:r>
+      <w:r>
+        <w:rPr>
+          <w:b/>
+          <w:bCs/>
+        </w:rPr>
+        <w:t>:</w:t>
+      </w:r>
+      <w:r>
+        <w:t xml:space="preserve"> Divide-se entre as cores rosa/laranja escuro e rosa claro.</w:t>
       </w:r>
     </w:p>
     <w:p>
       <w:r>
+        <w:rPr>
+          <w:b/>
+          <w:bCs/>
+        </w:rPr>
         <w:t xml:space="preserve">  5. rodapé</w:t>
+      </w:r>
+      <w:r>
+        <w:rPr>
+          <w:b/>
+          <w:bCs/>
+        </w:rPr>
+        <w:t>:</w:t>
+      </w:r>
+      <w:r>
+        <w:t xml:space="preserve"> Letras </w:t>
+      </w:r>
+      <w:r>
+        <w:t>na cor preta e o background na cor branca.</w:t>
       </w:r>
     </w:p>
     <w:p>
       <w:r>
+        <w:rPr>
+          <w:b/>
+          <w:bCs/>
+        </w:rPr>
         <w:t xml:space="preserve">  6. cabeçalho</w:t>
+      </w:r>
+      <w:r>
+        <w:rPr>
+          <w:b/>
+          <w:bCs/>
+        </w:rPr>
+        <w:t>:</w:t>
+      </w:r>
+      <w:r>
+        <w:t xml:space="preserve"> </w:t>
+      </w:r>
+      <w:r>
+        <w:t>Letras em rosa/laranja escuro e o background na cor branca.</w:t>
       </w:r>
     </w:p>
     <w:p>
       <w:r>
-        <w:t xml:space="preserve">  7. formulário</w:t>
+        <w:t xml:space="preserve">  </w:t>
+      </w:r>
+      <w:r>
+        <w:rPr>
+          <w:b/>
+          <w:bCs/>
+        </w:rPr>
+        <w:t>7. formulário</w:t>
+      </w:r>
+      <w:r>
+        <w:rPr>
+          <w:b/>
+          <w:bCs/>
+        </w:rPr>
+        <w:t>:</w:t>
+      </w:r>
+      <w:r>
+        <w:t xml:space="preserve"> Background na cor rosa/laranja escuro, com as letras em preto e um botão no padrão definido anteriormente.</w:t>
       </w:r>
     </w:p>
     <w:p>
       <w:r>
-        <w:t xml:space="preserve">  8. outros</w:t>
-      </w:r>
-    </w:p>
-    <w:p/>
-    <w:p>
-      <w:r>
-        <w:t>Exemplo:</w:t>
-      </w:r>
-    </w:p>
-    <w:p>
-      <w:r>
-        <w:t>Definição de cores e tamanhos:</w:t>
-      </w:r>
-    </w:p>
-    <w:p>
-      <w:r>
-        <w:t xml:space="preserve">1. Os </w:t>
-      </w:r>
-      <w:r>
-        <w:t>títulos e</w:t>
-      </w:r>
-      <w:r>
-        <w:t xml:space="preserve"> textos terão fonte </w:t>
-      </w:r>
-      <w:proofErr w:type="spellStart"/>
-      <w:r>
-        <w:t>Roboto</w:t>
-      </w:r>
-      <w:proofErr w:type="spellEnd"/>
-    </w:p>
-    <w:p>
-      <w:r>
-        <w:t>2. Os títulos serão 2 vezes maiores que os parágrafos</w:t>
-      </w:r>
-    </w:p>
-    <w:p>
-      <w:r>
-        <w:t>3. Os textos em parágrafos sempre terão a cor cinza-escuro</w:t>
-      </w:r>
-    </w:p>
-    <w:p>
-      <w:r>
-        <w:t>4. Todos os botões terão cor laranja claro, com texto branco em fonte 1.5x maior que a utilizada nos parágrafos</w:t>
-      </w:r>
-    </w:p>
-    <w:p>
-      <w:r>
-        <w:t xml:space="preserve">5. As seções terão fundo laranja, título branco, e os </w:t>
-      </w:r>
-      <w:proofErr w:type="spellStart"/>
-      <w:r>
-        <w:t>labels</w:t>
-      </w:r>
-      <w:proofErr w:type="spellEnd"/>
-      <w:r>
-        <w:t xml:space="preserve"> dos inputs serão brancos</w:t>
-      </w:r>
-    </w:p>
-    <w:p>
-      <w:r>
-        <w:t>6. O rodapé terá a cor cinza escuro</w:t>
+        <w:rPr>
+          <w:b/>
+          <w:bCs/>
+        </w:rPr>
+        <w:t xml:space="preserve">  8. </w:t>
+      </w:r>
+      <w:r>
+        <w:rPr>
+          <w:b/>
+          <w:bCs/>
+        </w:rPr>
+        <w:t>imagens:</w:t>
+      </w:r>
+      <w:r>
+        <w:t xml:space="preserve"> Todas as imagens folham escolhidas para combinarem com a proposta de cores do site, apresentando as cores: rosa/laranja escuro, preto, branco e cinza.</w:t>
       </w:r>
     </w:p>
     <w:sectPr>
@@ -269,83 +346,35 @@
   </w:num>
   <w:num w:numId="2" w16cid:durableId="1856572648">
     <w:abstractNumId w:val="0"/>
-    <w:lvlOverride w:ilvl="1">
-      <w:lvl w:ilvl="1">
-        <w:numFmt w:val="lowerLetter"/>
-        <w:lvlText w:val="%2."/>
-        <w:lvlJc w:val="left"/>
-      </w:lvl>
-    </w:lvlOverride>
+    <w:lvlOverride w:ilvl="0"/>
   </w:num>
   <w:num w:numId="3" w16cid:durableId="1122460278">
     <w:abstractNumId w:val="0"/>
-    <w:lvlOverride w:ilvl="1">
-      <w:lvl w:ilvl="1">
-        <w:numFmt w:val="lowerLetter"/>
-        <w:lvlText w:val="%2."/>
-        <w:lvlJc w:val="left"/>
-      </w:lvl>
-    </w:lvlOverride>
+    <w:lvlOverride w:ilvl="0"/>
   </w:num>
   <w:num w:numId="4" w16cid:durableId="1177041842">
     <w:abstractNumId w:val="0"/>
-    <w:lvlOverride w:ilvl="1">
-      <w:lvl w:ilvl="1">
-        <w:numFmt w:val="lowerLetter"/>
-        <w:lvlText w:val="%2."/>
-        <w:lvlJc w:val="left"/>
-      </w:lvl>
-    </w:lvlOverride>
+    <w:lvlOverride w:ilvl="0"/>
   </w:num>
   <w:num w:numId="5" w16cid:durableId="1678458795">
     <w:abstractNumId w:val="0"/>
-    <w:lvlOverride w:ilvl="1">
-      <w:lvl w:ilvl="1">
-        <w:numFmt w:val="lowerLetter"/>
-        <w:lvlText w:val="%2."/>
-        <w:lvlJc w:val="left"/>
-      </w:lvl>
-    </w:lvlOverride>
+    <w:lvlOverride w:ilvl="0"/>
   </w:num>
   <w:num w:numId="6" w16cid:durableId="144663161">
     <w:abstractNumId w:val="0"/>
-    <w:lvlOverride w:ilvl="1">
-      <w:lvl w:ilvl="1">
-        <w:numFmt w:val="lowerLetter"/>
-        <w:lvlText w:val="%2."/>
-        <w:lvlJc w:val="left"/>
-      </w:lvl>
-    </w:lvlOverride>
+    <w:lvlOverride w:ilvl="0"/>
   </w:num>
   <w:num w:numId="7" w16cid:durableId="961108206">
     <w:abstractNumId w:val="0"/>
-    <w:lvlOverride w:ilvl="1">
-      <w:lvl w:ilvl="1">
-        <w:numFmt w:val="lowerLetter"/>
-        <w:lvlText w:val="%2."/>
-        <w:lvlJc w:val="left"/>
-      </w:lvl>
-    </w:lvlOverride>
+    <w:lvlOverride w:ilvl="0"/>
   </w:num>
   <w:num w:numId="8" w16cid:durableId="1361934094">
     <w:abstractNumId w:val="0"/>
-    <w:lvlOverride w:ilvl="1">
-      <w:lvl w:ilvl="1">
-        <w:numFmt w:val="lowerLetter"/>
-        <w:lvlText w:val="%2."/>
-        <w:lvlJc w:val="left"/>
-      </w:lvl>
-    </w:lvlOverride>
+    <w:lvlOverride w:ilvl="0"/>
   </w:num>
   <w:num w:numId="9" w16cid:durableId="113670876">
     <w:abstractNumId w:val="0"/>
-    <w:lvlOverride w:ilvl="1">
-      <w:lvl w:ilvl="1">
-        <w:numFmt w:val="lowerLetter"/>
-        <w:lvlText w:val="%2."/>
-        <w:lvlJc w:val="left"/>
-      </w:lvl>
-    </w:lvlOverride>
+    <w:lvlOverride w:ilvl="0"/>
   </w:num>
 </w:numbering>
 </file>

</xml_diff>